<commit_message>
fixes per #20; regenerated files
</commit_message>
<xml_diff>
--- a/TEMP/input/p011r_IAD_++MHS_PHS_G1/tc_p011r.docx
+++ b/TEMP/input/p011r_IAD_++MHS_PHS_G1/tc_p011r.docx
@@ -1471,7 +1471,41 @@
           <w:color w:val="000000"/>
           <w:rtl w:val="0"/>
         </w:rPr>
-        <w:t xml:space="preserve"> le coucher espes co&lt;exp&gt;mm&lt;/exp&gt;e si on le posoit avecq une </w:t>
+        <w:t xml:space="preserve"> le coucher espes co</w:t>
+      </w:r>
+      <w:r>
+        <w:rPr>
+          <w:rFonts w:ascii="Courier New" w:cs="Courier New" w:eastAsia="Courier New" w:hAnsi="Courier New"/>
+          <w:color w:val="a9a9a9"/>
+          <w:sz w:val="14"/>
+          <w:szCs w:val="14"/>
+          <w:rtl w:val="0"/>
+        </w:rPr>
+        <w:t xml:space="preserve">&lt;exp&gt;</w:t>
+      </w:r>
+      <w:r>
+        <w:rPr>
+          <w:color w:val="000000"/>
+          <w:rtl w:val="0"/>
+        </w:rPr>
+        <w:t xml:space="preserve">mm</w:t>
+      </w:r>
+      <w:r>
+        <w:rPr>
+          <w:rFonts w:ascii="Courier New" w:cs="Courier New" w:eastAsia="Courier New" w:hAnsi="Courier New"/>
+          <w:color w:val="a9a9a9"/>
+          <w:sz w:val="14"/>
+          <w:szCs w:val="14"/>
+          <w:rtl w:val="0"/>
+        </w:rPr>
+        <w:t xml:space="preserve">&lt;/exp&gt;</w:t>
+      </w:r>
+      <w:r>
+        <w:rPr>
+          <w:color w:val="000000"/>
+          <w:rtl w:val="0"/>
+        </w:rPr>
+        <w:t xml:space="preserve">e si on le posoit avecq une </w:t>
       </w:r>
       <w:r>
         <w:rPr>
@@ -1879,7 +1913,41 @@
           <w:color w:val="000000"/>
           <w:rtl w:val="0"/>
         </w:rPr>
-        <w:t xml:space="preserve"> co&lt;exp&gt;mm&lt;/exp&gt;e il estoit</w:t>
+        <w:t xml:space="preserve"> co</w:t>
+      </w:r>
+      <w:r>
+        <w:rPr>
+          <w:rFonts w:ascii="Courier New" w:cs="Courier New" w:eastAsia="Courier New" w:hAnsi="Courier New"/>
+          <w:color w:val="a9a9a9"/>
+          <w:sz w:val="14"/>
+          <w:szCs w:val="14"/>
+          <w:rtl w:val="0"/>
+        </w:rPr>
+        <w:t xml:space="preserve">&lt;exp&gt;</w:t>
+      </w:r>
+      <w:r>
+        <w:rPr>
+          <w:color w:val="000000"/>
+          <w:rtl w:val="0"/>
+        </w:rPr>
+        <w:t xml:space="preserve">mm</w:t>
+      </w:r>
+      <w:r>
+        <w:rPr>
+          <w:rFonts w:ascii="Courier New" w:cs="Courier New" w:eastAsia="Courier New" w:hAnsi="Courier New"/>
+          <w:color w:val="a9a9a9"/>
+          <w:sz w:val="14"/>
+          <w:szCs w:val="14"/>
+          <w:rtl w:val="0"/>
+        </w:rPr>
+        <w:t xml:space="preserve">&lt;/exp&gt;</w:t>
+      </w:r>
+      <w:r>
+        <w:rPr>
+          <w:color w:val="000000"/>
+          <w:rtl w:val="0"/>
+        </w:rPr>
+        <w:t xml:space="preserve">e il estoit</w:t>
       </w:r>
       <w:r>
         <w:rPr>
@@ -2436,7 +2504,41 @@
           <w:color w:val="000000"/>
           <w:rtl w:val="0"/>
         </w:rPr>
-        <w:t xml:space="preserve"> le font Le composent co&lt;exp&gt;mm&lt;/exp&gt;e </w:t>
+        <w:t xml:space="preserve"> le font Le composent co</w:t>
+      </w:r>
+      <w:r>
+        <w:rPr>
+          <w:rFonts w:ascii="Courier New" w:cs="Courier New" w:eastAsia="Courier New" w:hAnsi="Courier New"/>
+          <w:color w:val="a9a9a9"/>
+          <w:sz w:val="14"/>
+          <w:szCs w:val="14"/>
+          <w:rtl w:val="0"/>
+        </w:rPr>
+        <w:t xml:space="preserve">&lt;exp&gt;</w:t>
+      </w:r>
+      <w:r>
+        <w:rPr>
+          <w:color w:val="000000"/>
+          <w:rtl w:val="0"/>
+        </w:rPr>
+        <w:t xml:space="preserve">mm</w:t>
+      </w:r>
+      <w:r>
+        <w:rPr>
+          <w:rFonts w:ascii="Courier New" w:cs="Courier New" w:eastAsia="Courier New" w:hAnsi="Courier New"/>
+          <w:color w:val="a9a9a9"/>
+          <w:sz w:val="14"/>
+          <w:szCs w:val="14"/>
+          <w:rtl w:val="0"/>
+        </w:rPr>
+        <w:t xml:space="preserve">&lt;/exp&gt;</w:t>
+      </w:r>
+      <w:r>
+        <w:rPr>
+          <w:color w:val="000000"/>
+          <w:rtl w:val="0"/>
+        </w:rPr>
+        <w:t xml:space="preserve">e </w:t>
       </w:r>
       <w:r>
         <w:rPr>
@@ -2816,7 +2918,7 @@
           <w:szCs w:val="18"/>
           <w:rtl w:val="0"/>
         </w:rPr>
-        <w:t xml:space="preserve">&lt;m&gt;</w:t>
+        <w:t xml:space="preserve">&lt;m&gt;&lt;df&gt;</w:t>
       </w:r>
       <w:r>
         <w:rPr>
@@ -2833,7 +2935,7 @@
           <w:szCs w:val="18"/>
           <w:rtl w:val="0"/>
         </w:rPr>
-        <w:t xml:space="preserve">&lt;/m&gt;&lt;/tl&gt;</w:t>
+        <w:t xml:space="preserve">&lt;/df&gt;&lt;/m&gt;&lt;/tl&gt;</w:t>
       </w:r>
       <w:r>
         <w:rPr>
@@ -2990,7 +3092,34 @@
           <w:color w:val="000000"/>
           <w:rtl w:val="0"/>
         </w:rPr>
-        <w:t xml:space="preserve"> se trouve qui naturellem&lt;exp&gt;ent&lt;/exp&gt;</w:t>
+        <w:t xml:space="preserve"> se trouve qui naturellem</w:t>
+      </w:r>
+      <w:r>
+        <w:rPr>
+          <w:rFonts w:ascii="Courier New" w:cs="Courier New" w:eastAsia="Courier New" w:hAnsi="Courier New"/>
+          <w:color w:val="a9a9a9"/>
+          <w:sz w:val="14"/>
+          <w:szCs w:val="14"/>
+          <w:rtl w:val="0"/>
+        </w:rPr>
+        <w:t xml:space="preserve">&lt;exp&gt;</w:t>
+      </w:r>
+      <w:r>
+        <w:rPr>
+          <w:color w:val="000000"/>
+          <w:rtl w:val="0"/>
+        </w:rPr>
+        <w:t xml:space="preserve">ent</w:t>
+      </w:r>
+      <w:r>
+        <w:rPr>
+          <w:rFonts w:ascii="Courier New" w:cs="Courier New" w:eastAsia="Courier New" w:hAnsi="Courier New"/>
+          <w:color w:val="a9a9a9"/>
+          <w:sz w:val="14"/>
+          <w:szCs w:val="14"/>
+          <w:rtl w:val="0"/>
+        </w:rPr>
+        <w:t xml:space="preserve">&lt;/exp&gt;</w:t>
       </w:r>
       <w:r>
         <w:rPr>
@@ -3775,7 +3904,10 @@
       </w:r>
       <w:r>
         <w:rPr>
-          <w:color w:val="000000"/>
+          <w:rFonts w:ascii="Courier New" w:cs="Courier New" w:eastAsia="Courier New" w:hAnsi="Courier New"/>
+          <w:color w:val="0000ff"/>
+          <w:sz w:val="18"/>
+          <w:szCs w:val="18"/>
           <w:rtl w:val="0"/>
         </w:rPr>
         <w:t xml:space="preserve">&lt;ill/&gt;</w:t>
@@ -4054,7 +4186,41 @@
           <w:color w:val="000000"/>
           <w:rtl w:val="0"/>
         </w:rPr>
-        <w:t xml:space="preserve"> apres quil coma&lt;exp&gt;n&lt;/exp&gt;ce</w:t>
+        <w:t xml:space="preserve"> apres quil coma</w:t>
+      </w:r>
+      <w:r>
+        <w:rPr>
+          <w:rFonts w:ascii="Courier New" w:cs="Courier New" w:eastAsia="Courier New" w:hAnsi="Courier New"/>
+          <w:color w:val="a9a9a9"/>
+          <w:sz w:val="14"/>
+          <w:szCs w:val="14"/>
+          <w:rtl w:val="0"/>
+        </w:rPr>
+        <w:t xml:space="preserve">&lt;exp&gt;</w:t>
+      </w:r>
+      <w:r>
+        <w:rPr>
+          <w:color w:val="000000"/>
+          <w:rtl w:val="0"/>
+        </w:rPr>
+        <w:t xml:space="preserve">n</w:t>
+      </w:r>
+      <w:r>
+        <w:rPr>
+          <w:rFonts w:ascii="Courier New" w:cs="Courier New" w:eastAsia="Courier New" w:hAnsi="Courier New"/>
+          <w:color w:val="a9a9a9"/>
+          <w:sz w:val="14"/>
+          <w:szCs w:val="14"/>
+          <w:rtl w:val="0"/>
+        </w:rPr>
+        <w:t xml:space="preserve">&lt;/exp&gt;</w:t>
+      </w:r>
+      <w:r>
+        <w:rPr>
+          <w:color w:val="000000"/>
+          <w:rtl w:val="0"/>
+        </w:rPr>
+        <w:t xml:space="preserve">ce</w:t>
       </w:r>
       <w:r>
         <w:rPr>

</xml_diff>